<commit_message>
Sprites bij Main scene & LOG
</commit_message>
<xml_diff>
--- a/Documents/Log/Log_Dylan.docx
+++ b/Documents/Log/Log_Dylan.docx
@@ -2187,6 +2187,9 @@
         <w:br/>
       </w:r>
       <w:r>
+        <w:rPr>
+          <w:noProof/>
+        </w:rPr>
         <w:drawing>
           <wp:inline distT="0" distB="0" distL="0" distR="0" wp14:anchorId="0F6AF454" wp14:editId="51811901">
             <wp:extent cx="4344006" cy="3210373"/>
@@ -2226,6 +2229,9 @@
     </w:p>
     <w:p>
       <w:r>
+        <w:rPr>
+          <w:noProof/>
+        </w:rPr>
         <w:drawing>
           <wp:inline distT="0" distB="0" distL="0" distR="0" wp14:anchorId="055691DE" wp14:editId="141E4AE2">
             <wp:extent cx="4906060" cy="4105848"/>
@@ -2267,6 +2273,9 @@
     <w:p/>
     <w:p>
       <w:r>
+        <w:rPr>
+          <w:noProof/>
+        </w:rPr>
         <w:lastRenderedPageBreak/>
         <w:drawing>
           <wp:inline distT="0" distB="0" distL="0" distR="0" wp14:anchorId="247AD63B" wp14:editId="26B1D8FE">
@@ -2307,6 +2316,9 @@
     </w:p>
     <w:p>
       <w:r>
+        <w:rPr>
+          <w:noProof/>
+        </w:rPr>
         <w:drawing>
           <wp:inline distT="0" distB="0" distL="0" distR="0" wp14:anchorId="0C193A11" wp14:editId="254C1897">
             <wp:extent cx="5760720" cy="1915795"/>
@@ -2346,6 +2358,9 @@
     </w:p>
     <w:p>
       <w:r>
+        <w:rPr>
+          <w:noProof/>
+        </w:rPr>
         <w:drawing>
           <wp:inline distT="0" distB="0" distL="0" distR="0" wp14:anchorId="2B08E50E" wp14:editId="58DCE337">
             <wp:extent cx="4534533" cy="3191320"/>
@@ -2732,14 +2747,7 @@
           <w:i/>
           <w:iCs/>
         </w:rPr>
-        <w:t>Ik voel me prima bij deze sprint, ik heb geen stres</w:t>
-      </w:r>
-      <w:r>
-        <w:rPr>
-          <w:i/>
-          <w:iCs/>
-        </w:rPr>
-        <w:t>s, alleen had wel iets meer moeite met focus</w:t>
+        <w:t>Ik voel me prima bij deze sprint, ik heb geen stress, alleen had wel iets meer moeite met focus</w:t>
       </w:r>
       <w:r>
         <w:rPr>
@@ -2863,13 +2871,292 @@
         </w:rPr>
         <w:br/>
       </w:r>
-      <w:r>
-        <w:rPr>
-          <w:i/>
-          <w:iCs/>
-        </w:rPr>
-        <w:t>…</w:t>
-      </w:r>
+    </w:p>
+    <w:p>
+      <w:pPr>
+        <w:pStyle w:val="ListParagraph"/>
+        <w:ind w:left="360"/>
+      </w:pPr>
+      <w:r>
+        <w:rPr>
+          <w:i/>
+          <w:iCs/>
+        </w:rPr>
+        <w:drawing>
+          <wp:inline distT="0" distB="0" distL="0" distR="0" wp14:anchorId="7256729C" wp14:editId="740137AD">
+            <wp:extent cx="3416300" cy="3368675"/>
+            <wp:effectExtent l="0" t="0" r="0" b="3175"/>
+            <wp:docPr id="837215122" name="Picture 1" descr="A screenshot of a chat&#10;&#10;AI-generated content may be incorrect."/>
+            <wp:cNvGraphicFramePr>
+              <a:graphicFrameLocks xmlns:a="http://schemas.openxmlformats.org/drawingml/2006/main" noChangeAspect="1"/>
+            </wp:cNvGraphicFramePr>
+            <a:graphic xmlns:a="http://schemas.openxmlformats.org/drawingml/2006/main">
+              <a:graphicData uri="http://schemas.openxmlformats.org/drawingml/2006/picture">
+                <pic:pic xmlns:pic="http://schemas.openxmlformats.org/drawingml/2006/picture">
+                  <pic:nvPicPr>
+                    <pic:cNvPr id="837215122" name="Picture 1" descr="A screenshot of a chat&#10;&#10;AI-generated content may be incorrect."/>
+                    <pic:cNvPicPr/>
+                  </pic:nvPicPr>
+                  <pic:blipFill rotWithShape="1">
+                    <a:blip r:embed="rId17"/>
+                    <a:srcRect r="40697"/>
+                    <a:stretch>
+                      <a:fillRect/>
+                    </a:stretch>
+                  </pic:blipFill>
+                  <pic:spPr bwMode="auto">
+                    <a:xfrm>
+                      <a:off x="0" y="0"/>
+                      <a:ext cx="3416300" cy="3368675"/>
+                    </a:xfrm>
+                    <a:prstGeom prst="rect">
+                      <a:avLst/>
+                    </a:prstGeom>
+                    <a:ln>
+                      <a:noFill/>
+                    </a:ln>
+                    <a:extLst>
+                      <a:ext uri="{53640926-AAD7-44D8-BBD7-CCE9431645EC}">
+                        <a14:shadowObscured xmlns:a14="http://schemas.microsoft.com/office/drawing/2010/main"/>
+                      </a:ext>
+                    </a:extLst>
+                  </pic:spPr>
+                </pic:pic>
+              </a:graphicData>
+            </a:graphic>
+          </wp:inline>
+        </w:drawing>
+      </w:r>
+    </w:p>
+    <w:p>
+      <w:pPr>
+        <w:pStyle w:val="ListParagraph"/>
+        <w:ind w:left="360"/>
+        <w:rPr>
+          <w:i/>
+          <w:iCs/>
+        </w:rPr>
+      </w:pPr>
+    </w:p>
+    <w:p>
+      <w:pPr>
+        <w:pStyle w:val="ListParagraph"/>
+        <w:ind w:left="360"/>
+      </w:pPr>
+      <w:r>
+        <w:rPr>
+          <w:i/>
+          <w:iCs/>
+        </w:rPr>
+        <w:drawing>
+          <wp:inline distT="0" distB="0" distL="0" distR="0" wp14:anchorId="2167E2D9" wp14:editId="455CD6D0">
+            <wp:extent cx="3435350" cy="3293745"/>
+            <wp:effectExtent l="0" t="0" r="0" b="1905"/>
+            <wp:docPr id="42005909" name="Picture 1" descr="A screenshot of a chat&#10;&#10;AI-generated content may be incorrect."/>
+            <wp:cNvGraphicFramePr>
+              <a:graphicFrameLocks xmlns:a="http://schemas.openxmlformats.org/drawingml/2006/main" noChangeAspect="1"/>
+            </wp:cNvGraphicFramePr>
+            <a:graphic xmlns:a="http://schemas.openxmlformats.org/drawingml/2006/main">
+              <a:graphicData uri="http://schemas.openxmlformats.org/drawingml/2006/picture">
+                <pic:pic xmlns:pic="http://schemas.openxmlformats.org/drawingml/2006/picture">
+                  <pic:nvPicPr>
+                    <pic:cNvPr id="42005909" name="Picture 1" descr="A screenshot of a chat&#10;&#10;AI-generated content may be incorrect."/>
+                    <pic:cNvPicPr/>
+                  </pic:nvPicPr>
+                  <pic:blipFill rotWithShape="1">
+                    <a:blip r:embed="rId18"/>
+                    <a:srcRect r="40366"/>
+                    <a:stretch>
+                      <a:fillRect/>
+                    </a:stretch>
+                  </pic:blipFill>
+                  <pic:spPr bwMode="auto">
+                    <a:xfrm>
+                      <a:off x="0" y="0"/>
+                      <a:ext cx="3435350" cy="3293745"/>
+                    </a:xfrm>
+                    <a:prstGeom prst="rect">
+                      <a:avLst/>
+                    </a:prstGeom>
+                    <a:ln>
+                      <a:noFill/>
+                    </a:ln>
+                    <a:extLst>
+                      <a:ext uri="{53640926-AAD7-44D8-BBD7-CCE9431645EC}">
+                        <a14:shadowObscured xmlns:a14="http://schemas.microsoft.com/office/drawing/2010/main"/>
+                      </a:ext>
+                    </a:extLst>
+                  </pic:spPr>
+                </pic:pic>
+              </a:graphicData>
+            </a:graphic>
+          </wp:inline>
+        </w:drawing>
+      </w:r>
+    </w:p>
+    <w:p>
+      <w:pPr>
+        <w:pStyle w:val="ListParagraph"/>
+        <w:ind w:left="360"/>
+      </w:pPr>
+      <w:r>
+        <w:lastRenderedPageBreak/>
+        <w:drawing>
+          <wp:inline distT="0" distB="0" distL="0" distR="0" wp14:anchorId="1D2ACB56" wp14:editId="3D9AD898">
+            <wp:extent cx="5760720" cy="6236335"/>
+            <wp:effectExtent l="0" t="0" r="0" b="0"/>
+            <wp:docPr id="920144216" name="Picture 1" descr="A screenshot of a chat&#10;&#10;AI-generated content may be incorrect."/>
+            <wp:cNvGraphicFramePr>
+              <a:graphicFrameLocks xmlns:a="http://schemas.openxmlformats.org/drawingml/2006/main" noChangeAspect="1"/>
+            </wp:cNvGraphicFramePr>
+            <a:graphic xmlns:a="http://schemas.openxmlformats.org/drawingml/2006/main">
+              <a:graphicData uri="http://schemas.openxmlformats.org/drawingml/2006/picture">
+                <pic:pic xmlns:pic="http://schemas.openxmlformats.org/drawingml/2006/picture">
+                  <pic:nvPicPr>
+                    <pic:cNvPr id="920144216" name="Picture 1" descr="A screenshot of a chat&#10;&#10;AI-generated content may be incorrect."/>
+                    <pic:cNvPicPr/>
+                  </pic:nvPicPr>
+                  <pic:blipFill>
+                    <a:blip r:embed="rId19"/>
+                    <a:stretch>
+                      <a:fillRect/>
+                    </a:stretch>
+                  </pic:blipFill>
+                  <pic:spPr>
+                    <a:xfrm>
+                      <a:off x="0" y="0"/>
+                      <a:ext cx="5760720" cy="6236335"/>
+                    </a:xfrm>
+                    <a:prstGeom prst="rect">
+                      <a:avLst/>
+                    </a:prstGeom>
+                  </pic:spPr>
+                </pic:pic>
+              </a:graphicData>
+            </a:graphic>
+          </wp:inline>
+        </w:drawing>
+      </w:r>
+    </w:p>
+    <w:p>
+      <w:pPr>
+        <w:pStyle w:val="ListParagraph"/>
+        <w:ind w:left="360"/>
+      </w:pPr>
+    </w:p>
+    <w:p>
+      <w:pPr>
+        <w:pStyle w:val="ListParagraph"/>
+        <w:ind w:left="360"/>
+      </w:pPr>
+      <w:r>
+        <w:t>(woensdag heb ik op de een of andere manier geen standup geplaatst...)</w:t>
+      </w:r>
+    </w:p>
+    <w:p>
+      <w:pPr>
+        <w:pStyle w:val="ListParagraph"/>
+        <w:ind w:left="360"/>
+      </w:pPr>
+      <w:r>
+        <w:lastRenderedPageBreak/>
+        <w:drawing>
+          <wp:inline distT="0" distB="0" distL="0" distR="0" wp14:anchorId="5164BCA6" wp14:editId="1E43543A">
+            <wp:extent cx="3886742" cy="3772426"/>
+            <wp:effectExtent l="0" t="0" r="0" b="0"/>
+            <wp:docPr id="2147463627" name="Picture 1" descr="A screenshot of a chat&#10;&#10;AI-generated content may be incorrect."/>
+            <wp:cNvGraphicFramePr>
+              <a:graphicFrameLocks xmlns:a="http://schemas.openxmlformats.org/drawingml/2006/main" noChangeAspect="1"/>
+            </wp:cNvGraphicFramePr>
+            <a:graphic xmlns:a="http://schemas.openxmlformats.org/drawingml/2006/main">
+              <a:graphicData uri="http://schemas.openxmlformats.org/drawingml/2006/picture">
+                <pic:pic xmlns:pic="http://schemas.openxmlformats.org/drawingml/2006/picture">
+                  <pic:nvPicPr>
+                    <pic:cNvPr id="2147463627" name="Picture 1" descr="A screenshot of a chat&#10;&#10;AI-generated content may be incorrect."/>
+                    <pic:cNvPicPr/>
+                  </pic:nvPicPr>
+                  <pic:blipFill>
+                    <a:blip r:embed="rId20"/>
+                    <a:stretch>
+                      <a:fillRect/>
+                    </a:stretch>
+                  </pic:blipFill>
+                  <pic:spPr>
+                    <a:xfrm>
+                      <a:off x="0" y="0"/>
+                      <a:ext cx="3886742" cy="3772426"/>
+                    </a:xfrm>
+                    <a:prstGeom prst="rect">
+                      <a:avLst/>
+                    </a:prstGeom>
+                  </pic:spPr>
+                </pic:pic>
+              </a:graphicData>
+            </a:graphic>
+          </wp:inline>
+        </w:drawing>
+      </w:r>
+    </w:p>
+    <w:p>
+      <w:pPr>
+        <w:pStyle w:val="ListParagraph"/>
+        <w:ind w:left="360"/>
+      </w:pPr>
+    </w:p>
+    <w:p>
+      <w:pPr>
+        <w:pStyle w:val="ListParagraph"/>
+        <w:ind w:left="360"/>
+      </w:pPr>
+      <w:r>
+        <w:drawing>
+          <wp:inline distT="0" distB="0" distL="0" distR="0" wp14:anchorId="2D9EC2AB" wp14:editId="70CE8F62">
+            <wp:extent cx="3658111" cy="3962953"/>
+            <wp:effectExtent l="0" t="0" r="0" b="0"/>
+            <wp:docPr id="637486052" name="Picture 1" descr="A screenshot of a chat&#10;&#10;AI-generated content may be incorrect."/>
+            <wp:cNvGraphicFramePr>
+              <a:graphicFrameLocks xmlns:a="http://schemas.openxmlformats.org/drawingml/2006/main" noChangeAspect="1"/>
+            </wp:cNvGraphicFramePr>
+            <a:graphic xmlns:a="http://schemas.openxmlformats.org/drawingml/2006/main">
+              <a:graphicData uri="http://schemas.openxmlformats.org/drawingml/2006/picture">
+                <pic:pic xmlns:pic="http://schemas.openxmlformats.org/drawingml/2006/picture">
+                  <pic:nvPicPr>
+                    <pic:cNvPr id="637486052" name="Picture 1" descr="A screenshot of a chat&#10;&#10;AI-generated content may be incorrect."/>
+                    <pic:cNvPicPr/>
+                  </pic:nvPicPr>
+                  <pic:blipFill>
+                    <a:blip r:embed="rId21"/>
+                    <a:stretch>
+                      <a:fillRect/>
+                    </a:stretch>
+                  </pic:blipFill>
+                  <pic:spPr>
+                    <a:xfrm>
+                      <a:off x="0" y="0"/>
+                      <a:ext cx="3658111" cy="3962953"/>
+                    </a:xfrm>
+                    <a:prstGeom prst="rect">
+                      <a:avLst/>
+                    </a:prstGeom>
+                  </pic:spPr>
+                </pic:pic>
+              </a:graphicData>
+            </a:graphic>
+          </wp:inline>
+        </w:drawing>
+      </w:r>
+    </w:p>
+    <w:p>
+      <w:pPr>
+        <w:pStyle w:val="ListParagraph"/>
+        <w:ind w:left="360"/>
+      </w:pPr>
+    </w:p>
+    <w:p>
+      <w:pPr>
+        <w:pStyle w:val="ListParagraph"/>
+        <w:ind w:left="360"/>
+      </w:pPr>
       <w:r>
         <w:rPr>
           <w:i/>
@@ -2891,6 +3178,7 @@
           <w:b/>
           <w:bCs/>
         </w:rPr>
+        <w:lastRenderedPageBreak/>
         <w:t xml:space="preserve">Wat is er in sprint </w:t>
       </w:r>
       <w:r>
@@ -2919,7 +3207,7 @@
           <w:i/>
           <w:iCs/>
         </w:rPr>
-        <w:t>…</w:t>
+        <w:t>k heb veel art gemaakt voor de game en de statistics screen gemaakt</w:t>
       </w:r>
       <w:r>
         <w:rPr>
@@ -2956,7 +3244,7 @@
           <w:i/>
           <w:iCs/>
         </w:rPr>
-        <w:t>…</w:t>
+        <w:t>Er is nog veel werk te doen, ik ga zelf waarschijnlijk hierom ook in de vakantie doorwerken.</w:t>
       </w:r>
       <w:r>
         <w:rPr>
@@ -2993,7 +3281,7 @@
           <w:i/>
           <w:iCs/>
         </w:rPr>
-        <w:t>…</w:t>
+        <w:t>Zet mekaar vaker aan het werk.</w:t>
       </w:r>
       <w:r>
         <w:rPr>
@@ -3030,7 +3318,7 @@
           <w:i/>
           <w:iCs/>
         </w:rPr>
-        <w:t>…</w:t>
+        <w:t>niks</w:t>
       </w:r>
       <w:r>
         <w:rPr>
@@ -3091,7 +3379,7 @@
           <w:i/>
           <w:iCs/>
         </w:rPr>
-        <w:t>…</w:t>
+        <w:t>Ik vind dat ondanks dat dit een niet zo productieve week was, dat we wel gewoon goed hebben gewerkt op de momenten dat we wel werkten.</w:t>
       </w:r>
       <w:r>
         <w:rPr>
@@ -3132,7 +3420,7 @@
           <w:i/>
           <w:iCs/>
         </w:rPr>
-        <w:t>…</w:t>
+        <w:t>Meer werk verrichten</w:t>
       </w:r>
       <w:r>
         <w:rPr>
@@ -3169,7 +3457,7 @@
           <w:i/>
           <w:iCs/>
         </w:rPr>
-        <w:t>…</w:t>
+        <w:t>Het gaat goed, ben alleen heel moe, dus heb moeite met concentratie. En altijd als ik met art bezig ben en de rest met coderen, voel ik me nutteloos. een beetje als een kleuter die met krijtjes aan het kliederen is, terwijl mijn ouders hun belasting betalen.</w:t>
       </w:r>
       <w:r>
         <w:rPr>
@@ -3189,6 +3477,7 @@
         <w:rPr>
           <w:i/>
           <w:iCs/>
+          <w:lang w:val="en-US"/>
         </w:rPr>
       </w:pPr>
       <w:r>
@@ -3206,8 +3495,132 @@
         <w:br/>
       </w:r>
       <w:r>
-        <w:t>…</w:t>
-      </w:r>
+        <w:rPr>
+          <w:i/>
+          <w:iCs/>
+          <w:lang w:val="en-US"/>
+        </w:rPr>
+        <w:t>Pop ups verder afmaken</w:t>
+      </w:r>
+      <w:r>
+        <w:rPr>
+          <w:i/>
+          <w:iCs/>
+          <w:lang w:val="en-US"/>
+        </w:rPr>
+        <w:t xml:space="preserve"> dmv art</w:t>
+      </w:r>
+      <w:r>
+        <w:rPr>
+          <w:i/>
+          <w:iCs/>
+          <w:lang w:val="en-US"/>
+        </w:rPr>
+        <w:t>, so</w:t>
+      </w:r>
+      <w:r>
+        <w:rPr>
+          <w:i/>
+          <w:iCs/>
+          <w:lang w:val="en-US"/>
+        </w:rPr>
+        <w:t>und effects</w:t>
+      </w:r>
+    </w:p>
+    <w:p>
+      <w:pPr>
+        <w:pStyle w:val="ListParagraph"/>
+        <w:ind w:left="360"/>
+        <w:rPr>
+          <w:i/>
+          <w:iCs/>
+        </w:rPr>
+      </w:pPr>
+      <w:r>
+        <w:rPr>
+          <w:i/>
+          <w:iCs/>
+        </w:rPr>
+        <w:t>Meer stats toevoegen</w:t>
+      </w:r>
+    </w:p>
+    <w:p>
+      <w:pPr>
+        <w:pStyle w:val="ListParagraph"/>
+        <w:ind w:left="360"/>
+        <w:rPr>
+          <w:i/>
+          <w:iCs/>
+        </w:rPr>
+      </w:pPr>
+      <w:r>
+        <w:rPr>
+          <w:i/>
+          <w:iCs/>
+        </w:rPr>
+        <w:t>Laatste sprites</w:t>
+      </w:r>
+    </w:p>
+    <w:p>
+      <w:pPr>
+        <w:pStyle w:val="ListParagraph"/>
+        <w:ind w:left="360"/>
+        <w:rPr>
+          <w:i/>
+          <w:iCs/>
+        </w:rPr>
+      </w:pPr>
+      <w:r>
+        <w:rPr>
+          <w:i/>
+          <w:iCs/>
+        </w:rPr>
+        <w:t>Muziek</w:t>
+      </w:r>
+    </w:p>
+    <w:p>
+      <w:pPr>
+        <w:pStyle w:val="ListParagraph"/>
+        <w:ind w:left="360"/>
+        <w:rPr>
+          <w:i/>
+          <w:iCs/>
+        </w:rPr>
+      </w:pPr>
+      <w:r>
+        <w:rPr>
+          <w:i/>
+          <w:iCs/>
+        </w:rPr>
+        <w:t xml:space="preserve">Sound effects </w:t>
+      </w:r>
+    </w:p>
+    <w:p>
+      <w:pPr>
+        <w:pStyle w:val="ListParagraph"/>
+        <w:ind w:left="360"/>
+        <w:rPr>
+          <w:i/>
+          <w:iCs/>
+        </w:rPr>
+      </w:pPr>
+      <w:r>
+        <w:rPr>
+          <w:i/>
+          <w:iCs/>
+        </w:rPr>
+        <w:t>Promotievideo</w:t>
+      </w:r>
+    </w:p>
+    <w:p>
+      <w:pPr>
+        <w:pStyle w:val="ListParagraph"/>
+        <w:ind w:left="360"/>
+        <w:rPr>
+          <w:i/>
+          <w:iCs/>
+        </w:rPr>
+      </w:pPr>
     </w:p>
     <w:p>
       <w:r>
@@ -3588,9 +4001,9 @@
       </w:pPr>
     </w:p>
     <w:sectPr>
-      <w:footerReference w:type="default" r:id="rId17"/>
-      <w:headerReference w:type="first" r:id="rId18"/>
-      <w:footerReference w:type="first" r:id="rId19"/>
+      <w:footerReference w:type="default" r:id="rId22"/>
+      <w:headerReference w:type="first" r:id="rId23"/>
+      <w:footerReference w:type="first" r:id="rId24"/>
       <w:pgSz w:w="11906" w:h="16838"/>
       <w:pgMar w:top="1417" w:right="1417" w:bottom="1417" w:left="1417" w:header="708" w:footer="708" w:gutter="0"/>
       <w:cols w:space="708"/>
@@ -12104,6 +12517,10 @@
 </file>
 
 <file path=customXml/item1.xml><?xml version="1.0" encoding="utf-8"?>
+<b:Sources xmlns:b="http://schemas.openxmlformats.org/officeDocument/2006/bibliography" xmlns="http://schemas.openxmlformats.org/officeDocument/2006/bibliography" SelectedStyle="\APASixthEditionOfficeOnline.xsl" StyleName="APA" Version="6"/>
+</file>
+
+<file path=customXml/item2.xml><?xml version="1.0" encoding="utf-8"?>
 <?mso-contentType ?>
 <FormTemplates xmlns="http://schemas.microsoft.com/sharepoint/v3/contenttype/forms">
   <Display>DocumentLibraryForm</Display>
@@ -12112,23 +12529,7 @@
 </FormTemplates>
 </file>
 
-<file path=customXml/item2.xml><?xml version="1.0" encoding="utf-8"?>
-<b:Sources xmlns:b="http://schemas.openxmlformats.org/officeDocument/2006/bibliography" xmlns="http://schemas.openxmlformats.org/officeDocument/2006/bibliography" SelectedStyle="\APASixthEditionOfficeOnline.xsl" StyleName="APA" Version="6"/>
-</file>
-
 <file path=customXml/item3.xml><?xml version="1.0" encoding="utf-8"?>
-<p:properties xmlns:p="http://schemas.microsoft.com/office/2006/metadata/properties" xmlns:xsi="http://www.w3.org/2001/XMLSchema-instance" xmlns:pc="http://schemas.microsoft.com/office/infopath/2007/PartnerControls">
-  <documentManagement>
-    <TaxCatchAll xmlns="008856c5-5e82-4bb2-b94b-d933afeebe23" xsi:nil="true"/>
-    <lcf76f155ced4ddcb4097134ff3c332f xmlns="af67ef0d-29db-4b47-be19-49750d2c5b46">
-      <Terms xmlns="http://schemas.microsoft.com/office/infopath/2007/PartnerControls"/>
-    </lcf76f155ced4ddcb4097134ff3c332f>
-    <ReferenceId xmlns="af67ef0d-29db-4b47-be19-49750d2c5b46" xsi:nil="true"/>
-  </documentManagement>
-</p:properties>
-</file>
-
-<file path=customXml/item4.xml><?xml version="1.0" encoding="utf-8"?>
 <ct:contentTypeSchema xmlns:ct="http://schemas.microsoft.com/office/2006/metadata/contentType" xmlns:ma="http://schemas.microsoft.com/office/2006/metadata/properties/metaAttributes" ct:_="" ma:_="" ma:contentTypeName="Document" ma:contentTypeID="0x0101006C39DBBF652C2340BF53430F610DD865" ma:contentTypeVersion="11" ma:contentTypeDescription="Een nieuw document maken." ma:contentTypeScope="" ma:versionID="60db07fc097eb24813764849fe057c7f">
   <xsd:schema xmlns:xsd="http://www.w3.org/2001/XMLSchema" xmlns:xs="http://www.w3.org/2001/XMLSchema" xmlns:p="http://schemas.microsoft.com/office/2006/metadata/properties" xmlns:ns2="af67ef0d-29db-4b47-be19-49750d2c5b46" xmlns:ns3="008856c5-5e82-4bb2-b94b-d933afeebe23" targetNamespace="http://schemas.microsoft.com/office/2006/metadata/properties" ma:root="true" ma:fieldsID="cf84cc938520378e82474522eeb5760d" ns2:_="" ns3:_="">
     <xsd:import namespace="af67ef0d-29db-4b47-be19-49750d2c5b46"/>
@@ -12323,7 +12724,27 @@
 </ct:contentTypeSchema>
 </file>
 
+<file path=customXml/item4.xml><?xml version="1.0" encoding="utf-8"?>
+<p:properties xmlns:p="http://schemas.microsoft.com/office/2006/metadata/properties" xmlns:xsi="http://www.w3.org/2001/XMLSchema-instance" xmlns:pc="http://schemas.microsoft.com/office/infopath/2007/PartnerControls">
+  <documentManagement>
+    <TaxCatchAll xmlns="008856c5-5e82-4bb2-b94b-d933afeebe23" xsi:nil="true"/>
+    <lcf76f155ced4ddcb4097134ff3c332f xmlns="af67ef0d-29db-4b47-be19-49750d2c5b46">
+      <Terms xmlns="http://schemas.microsoft.com/office/infopath/2007/PartnerControls"/>
+    </lcf76f155ced4ddcb4097134ff3c332f>
+    <ReferenceId xmlns="af67ef0d-29db-4b47-be19-49750d2c5b46" xsi:nil="true"/>
+  </documentManagement>
+</p:properties>
+</file>
+
 <file path=customXml/itemProps1.xml><?xml version="1.0" encoding="utf-8"?>
+<ds:datastoreItem xmlns:ds="http://schemas.openxmlformats.org/officeDocument/2006/customXml" ds:itemID="{72B7D650-2FAA-4D72-B587-235E59E6AC26}">
+  <ds:schemaRefs>
+    <ds:schemaRef ds:uri="http://schemas.openxmlformats.org/officeDocument/2006/bibliography"/>
+  </ds:schemaRefs>
+</ds:datastoreItem>
+</file>
+
+<file path=customXml/itemProps2.xml><?xml version="1.0" encoding="utf-8"?>
 <ds:datastoreItem xmlns:ds="http://schemas.openxmlformats.org/officeDocument/2006/customXml" ds:itemID="{C6916C6B-E06E-47CD-A094-BBBE44C5EA8C}">
   <ds:schemaRefs>
     <ds:schemaRef ds:uri="http://schemas.microsoft.com/sharepoint/v3/contenttype/forms"/>
@@ -12331,26 +12752,7 @@
 </ds:datastoreItem>
 </file>
 
-<file path=customXml/itemProps2.xml><?xml version="1.0" encoding="utf-8"?>
-<ds:datastoreItem xmlns:ds="http://schemas.openxmlformats.org/officeDocument/2006/customXml" ds:itemID="{72B7D650-2FAA-4D72-B587-235E59E6AC26}">
-  <ds:schemaRefs>
-    <ds:schemaRef ds:uri="http://schemas.openxmlformats.org/officeDocument/2006/bibliography"/>
-  </ds:schemaRefs>
-</ds:datastoreItem>
-</file>
-
 <file path=customXml/itemProps3.xml><?xml version="1.0" encoding="utf-8"?>
-<ds:datastoreItem xmlns:ds="http://schemas.openxmlformats.org/officeDocument/2006/customXml" ds:itemID="{846B1C81-E993-40E7-BCC5-DA63F0CD945C}">
-  <ds:schemaRefs>
-    <ds:schemaRef ds:uri="http://schemas.microsoft.com/office/2006/metadata/properties"/>
-    <ds:schemaRef ds:uri="http://schemas.microsoft.com/office/infopath/2007/PartnerControls"/>
-    <ds:schemaRef ds:uri="008856c5-5e82-4bb2-b94b-d933afeebe23"/>
-    <ds:schemaRef ds:uri="af67ef0d-29db-4b47-be19-49750d2c5b46"/>
-  </ds:schemaRefs>
-</ds:datastoreItem>
-</file>
-
-<file path=customXml/itemProps4.xml><?xml version="1.0" encoding="utf-8"?>
 <ds:datastoreItem xmlns:ds="http://schemas.openxmlformats.org/officeDocument/2006/customXml" ds:itemID="{05582040-8D66-419E-8845-E4115F9C6240}">
   <ds:schemaRefs>
     <ds:schemaRef ds:uri="http://schemas.microsoft.com/office/2006/metadata/contentType"/>
@@ -12367,4 +12769,15 @@
     <ds:schemaRef ds:uri="http://schemas.microsoft.com/internal/obd"/>
   </ds:schemaRefs>
 </ds:datastoreItem>
+</file>
+
+<file path=customXml/itemProps4.xml><?xml version="1.0" encoding="utf-8"?>
+<ds:datastoreItem xmlns:ds="http://schemas.openxmlformats.org/officeDocument/2006/customXml" ds:itemID="{846B1C81-E993-40E7-BCC5-DA63F0CD945C}">
+  <ds:schemaRefs>
+    <ds:schemaRef ds:uri="http://schemas.microsoft.com/office/2006/metadata/properties"/>
+    <ds:schemaRef ds:uri="http://schemas.microsoft.com/office/infopath/2007/PartnerControls"/>
+    <ds:schemaRef ds:uri="008856c5-5e82-4bb2-b94b-d933afeebe23"/>
+    <ds:schemaRef ds:uri="af67ef0d-29db-4b47-be19-49750d2c5b46"/>
+  </ds:schemaRefs>
+</ds:datastoreItem>
 </file>
</xml_diff>